<commit_message>
Update dan tambah file domain hosting backlink detail
</commit_message>
<xml_diff>
--- a/articles/draft/Contoh Daftar Riwayat Hidup Lamaran Kerja Guru Honorer.docx
+++ b/articles/draft/Contoh Daftar Riwayat Hidup Lamaran Kerja Guru Honorer.docx
@@ -12,58 +12,72 @@
     </w:p>
     <w:p>
       <w:r>
-        <w:t xml:space="preserve">Jika anda adalah tipe </w:t>
-      </w:r>
-      <w:r>
-        <w:t xml:space="preserve">orang </w:t>
-      </w:r>
-      <w:r>
-        <w:t>akademik yang tidak mau terlepas dari dunia pendidikan sebagai karir nya, berarti menjadi guru honorer adalah piliha</w:t>
+        <w:t xml:space="preserve">Berikut adalah </w:t>
+      </w:r>
+      <w:r>
+        <w:t>contoh daftar riwayat hidup lamaran kerja guru</w:t>
+      </w:r>
+      <w:r>
+        <w:t xml:space="preserve"> honorer yang bisa anda tiru dan modifikasi sesuai selera.</w:t>
+      </w:r>
+    </w:p>
+    <w:p>
+      <w:r>
+        <w:br/>
+      </w:r>
+      <w:r>
+        <w:t>Jika anda</w:t>
+      </w:r>
+      <w:r>
+        <w:t xml:space="preserve"> adalah tipe orang akademik juga </w:t>
+      </w:r>
+      <w:r>
+        <w:t>tidak mau terlepas dari dunia pendidikan sebagai karir nya, berarti menjadi guru honorer adalah pilihan yang sangat tepat. Disamping guru adalah pekerjaan mulia karena memberikan pengetah</w:t>
+      </w:r>
+      <w:r>
+        <w:t>uan tanpa dipatok dengan gaji besar (bahkan tergolong kecil).</w:t>
+      </w:r>
+      <w:r>
+        <w:t xml:space="preserve"> </w:t>
+      </w:r>
+      <w:r>
+        <w:t>M</w:t>
+      </w:r>
+      <w:r>
+        <w:t>enjadi pengajar juga bisa melatih keterampilan berbicara, mengingat setiap hari nya ia selalu mengeluarkan suara didepan kelas. Dengan b</w:t>
+      </w:r>
+      <w:r>
+        <w:t xml:space="preserve">egitu tak peduli sebagai </w:t>
+      </w:r>
+      <w:r>
+        <w:t>tenaga pengajar</w:t>
+      </w:r>
+      <w:r>
+        <w:t>, anda akan menjadi sangat ahli dalam menyampaikan sesuatu melalui suara dan membuat para pendengarnya mengerti dengan mudah.</w:t>
+      </w:r>
+    </w:p>
+    <w:p>
+      <w:r>
+        <w:t>Memiliki jadwal beragam</w:t>
+      </w:r>
+      <w:r>
+        <w:t xml:space="preserve"> disekolah yang berbeda juga menjadi ciri khas seorang guru honorer. Karena itu tak jarang mereka sering terlihat mencari lowongan </w:t>
+      </w:r>
+      <w:r>
+        <w:t>serta</w:t>
+      </w:r>
+      <w:r>
+        <w:t xml:space="preserve"> menulis da</w:t>
+      </w:r>
+      <w:r>
+        <w:t>ftar riwayat hidup lamaran kerja</w:t>
+      </w:r>
+      <w:r>
+        <w:t xml:space="preserve">. </w:t>
       </w:r>
       <w:bookmarkStart w:id="0" w:name="_GoBack"/>
       <w:bookmarkEnd w:id="0"/>
-      <w:r>
-        <w:t>n yang sangat tepat. Disamping guru adalah pekerjaan yang mulia karena memberikan pengetahuan tanpa dipatok dengan gaji yg besar (bahkan tergolong kecil), menjadi pengajar juga bisa melatih keterampilan berbicara, mengingat setiap hari nya ia selalu mengeluarkan suara didepan kelas. Dengan b</w:t>
-      </w:r>
-      <w:r>
-        <w:t xml:space="preserve">egitu tak peduli sebagai guru </w:t>
-      </w:r>
-      <w:r>
-        <w:t>honorer</w:t>
-      </w:r>
-      <w:r>
-        <w:t>, anda akan menjadi sangat ahli dalam menyampaikan sesuatu melalui suara dan membuat para pendengarnya mengerti dengan mudah.</w:t>
-      </w:r>
     </w:p>
-    <w:p>
-      <w:r>
-        <w:t xml:space="preserve">Memiliki jadwal beragam dan disekolah yang berbeda juga menjadi ciri khas seorang guru honorer. Karena itu tak jarang mereka sering terlihat mencari lowongan dan menulis daftar riwayat hidup lamaran kerja guru honorer. </w:t>
-      </w:r>
-    </w:p>
-    <w:p>
-      <w:r>
-        <w:t>Dibawah</w:t>
-      </w:r>
-      <w:r>
-        <w:t xml:space="preserve"> adalah dokumen microsoft word </w:t>
-      </w:r>
-      <w:r>
-        <w:t>Contoh Daftar Riwayat Hidup Lamaran Kerja Guru</w:t>
-      </w:r>
-      <w:r>
-        <w:t xml:space="preserve"> Honorer</w:t>
-      </w:r>
-      <w:r>
-        <w:t xml:space="preserve"> dalam bentuk file .doc yang dapat anda download</w:t>
-      </w:r>
-      <w:r>
-        <w:t xml:space="preserve"> dan dijadikan sebagai acuan sederhana</w:t>
-      </w:r>
-      <w:r>
-        <w:t xml:space="preserve"> :</w:t>
-      </w:r>
-    </w:p>
-    <w:p/>
     <w:sectPr>
       <w:pgSz w:w="11906" w:h="16838"/>
       <w:pgMar w:top="1440" w:right="1440" w:bottom="1440" w:left="1440" w:header="708" w:footer="708" w:gutter="0"/>

</xml_diff>